<commit_message>
ga pernah se siap ini
</commit_message>
<xml_diff>
--- a/Materi/Function & Procedure Stack.docx
+++ b/Materi/Function & Procedure Stack.docx
@@ -901,6 +901,344 @@
     <w:p>
       <w:r>
         <w:t>endprocedure</w:t>
+      </w:r>
+    </w:p>
+    <w:p>
+      <w:pPr>
+        <w:rPr>
+          <w:rFonts w:ascii="Times New Roman" w:hAnsi="Times New Roman" w:cs="Times New Roman"/>
+        </w:rPr>
+      </w:pPr>
+      <w:r>
+        <w:rPr>
+          <w:rFonts w:ascii="Times New Roman" w:hAnsi="Times New Roman" w:cs="Times New Roman"/>
+        </w:rPr>
+        <w:t>A + B * ( C - D ^ E / F + G * H ) - I</w:t>
+      </w:r>
+    </w:p>
+    <w:p>
+      <w:pPr>
+        <w:rPr>
+          <w:rFonts w:ascii="Times New Roman" w:hAnsi="Times New Roman" w:cs="Times New Roman"/>
+        </w:rPr>
+      </w:pPr>
+      <w:r>
+        <w:rPr>
+          <w:rFonts w:ascii="Times New Roman" w:hAnsi="Times New Roman" w:cs="Times New Roman"/>
+        </w:rPr>
+        <w:t xml:space="preserve">A + B * ( C - </w:t>
+      </w:r>
+      <w:r>
+        <w:rPr>
+          <w:rFonts w:ascii="Times New Roman" w:hAnsi="Times New Roman" w:cs="Times New Roman"/>
+          <w:b/>
+          <w:bCs/>
+          <w:highlight w:val="yellow"/>
+        </w:rPr>
+        <w:t>^ D E</w:t>
+      </w:r>
+      <w:r>
+        <w:rPr>
+          <w:rFonts w:ascii="Times New Roman" w:hAnsi="Times New Roman" w:cs="Times New Roman"/>
+        </w:rPr>
+        <w:t xml:space="preserve"> / F + G * H ) </w:t>
+      </w:r>
+      <w:r>
+        <w:rPr>
+          <w:rFonts w:ascii="Times New Roman" w:hAnsi="Times New Roman" w:cs="Times New Roman"/>
+        </w:rPr>
+        <w:t>-</w:t>
+      </w:r>
+      <w:r>
+        <w:rPr>
+          <w:rFonts w:ascii="Times New Roman" w:hAnsi="Times New Roman" w:cs="Times New Roman"/>
+        </w:rPr>
+        <w:t xml:space="preserve"> I</w:t>
+      </w:r>
+    </w:p>
+    <w:p>
+      <w:pPr>
+        <w:rPr>
+          <w:rFonts w:ascii="Times New Roman" w:hAnsi="Times New Roman" w:cs="Times New Roman"/>
+        </w:rPr>
+      </w:pPr>
+      <w:r>
+        <w:rPr>
+          <w:rFonts w:ascii="Times New Roman" w:hAnsi="Times New Roman" w:cs="Times New Roman"/>
+        </w:rPr>
+        <w:t>A + B * ( C -</w:t>
+      </w:r>
+      <w:r>
+        <w:rPr>
+          <w:rFonts w:ascii="Times New Roman" w:hAnsi="Times New Roman" w:cs="Times New Roman"/>
+        </w:rPr>
+        <w:t xml:space="preserve"> </w:t>
+      </w:r>
+      <w:r>
+        <w:rPr>
+          <w:rFonts w:ascii="Times New Roman" w:hAnsi="Times New Roman" w:cs="Times New Roman"/>
+          <w:b/>
+          <w:bCs/>
+          <w:highlight w:val="yellow"/>
+        </w:rPr>
+        <w:t>/</w:t>
+      </w:r>
+      <w:r>
+        <w:rPr>
+          <w:rFonts w:ascii="Times New Roman" w:hAnsi="Times New Roman" w:cs="Times New Roman"/>
+          <w:highlight w:val="yellow"/>
+        </w:rPr>
+        <w:t xml:space="preserve"> </w:t>
+      </w:r>
+      <w:r>
+        <w:rPr>
+          <w:rFonts w:ascii="Times New Roman" w:hAnsi="Times New Roman" w:cs="Times New Roman"/>
+          <w:b/>
+          <w:bCs/>
+          <w:highlight w:val="yellow"/>
+        </w:rPr>
+        <w:t>^ D E F</w:t>
+      </w:r>
+      <w:r>
+        <w:rPr>
+          <w:rFonts w:ascii="Times New Roman" w:hAnsi="Times New Roman" w:cs="Times New Roman"/>
+        </w:rPr>
+        <w:t xml:space="preserve"> + G * H ) </w:t>
+      </w:r>
+      <w:r>
+        <w:rPr>
+          <w:rFonts w:ascii="Times New Roman" w:hAnsi="Times New Roman" w:cs="Times New Roman"/>
+        </w:rPr>
+        <w:t>–</w:t>
+      </w:r>
+      <w:r>
+        <w:rPr>
+          <w:rFonts w:ascii="Times New Roman" w:hAnsi="Times New Roman" w:cs="Times New Roman"/>
+        </w:rPr>
+        <w:t xml:space="preserve"> I</w:t>
+      </w:r>
+    </w:p>
+    <w:p>
+      <w:pPr>
+        <w:rPr>
+          <w:rFonts w:ascii="Times New Roman" w:hAnsi="Times New Roman" w:cs="Times New Roman"/>
+        </w:rPr>
+      </w:pPr>
+      <w:r>
+        <w:rPr>
+          <w:rFonts w:ascii="Times New Roman" w:hAnsi="Times New Roman" w:cs="Times New Roman"/>
+        </w:rPr>
+        <w:t xml:space="preserve">A + B * ( C - </w:t>
+      </w:r>
+      <w:r>
+        <w:rPr>
+          <w:rFonts w:ascii="Times New Roman" w:hAnsi="Times New Roman" w:cs="Times New Roman"/>
+          <w:highlight w:val="yellow"/>
+        </w:rPr>
+        <w:t>/ ^ D E F</w:t>
+      </w:r>
+      <w:r>
+        <w:rPr>
+          <w:rFonts w:ascii="Times New Roman" w:hAnsi="Times New Roman" w:cs="Times New Roman"/>
+        </w:rPr>
+        <w:t xml:space="preserve"> + </w:t>
+      </w:r>
+      <w:r>
+        <w:rPr>
+          <w:rFonts w:ascii="Times New Roman" w:hAnsi="Times New Roman" w:cs="Times New Roman"/>
+          <w:highlight w:val="yellow"/>
+        </w:rPr>
+        <w:t>* G H</w:t>
+      </w:r>
+      <w:r>
+        <w:rPr>
+          <w:rFonts w:ascii="Times New Roman" w:hAnsi="Times New Roman" w:cs="Times New Roman"/>
+        </w:rPr>
+        <w:t xml:space="preserve"> ) – I</w:t>
+      </w:r>
+    </w:p>
+    <w:p>
+      <w:pPr>
+        <w:rPr>
+          <w:rFonts w:ascii="Times New Roman" w:hAnsi="Times New Roman" w:cs="Times New Roman"/>
+        </w:rPr>
+      </w:pPr>
+      <w:r>
+        <w:rPr>
+          <w:rFonts w:ascii="Times New Roman" w:hAnsi="Times New Roman" w:cs="Times New Roman"/>
+        </w:rPr>
+        <w:t>A + B * (</w:t>
+      </w:r>
+      <w:r>
+        <w:rPr>
+          <w:rFonts w:ascii="Times New Roman" w:hAnsi="Times New Roman" w:cs="Times New Roman"/>
+        </w:rPr>
+        <w:t xml:space="preserve"> </w:t>
+      </w:r>
+      <w:r>
+        <w:rPr>
+          <w:rFonts w:ascii="Times New Roman" w:hAnsi="Times New Roman" w:cs="Times New Roman"/>
+          <w:highlight w:val="yellow"/>
+        </w:rPr>
+        <w:t xml:space="preserve">- </w:t>
+      </w:r>
+      <w:r>
+        <w:rPr>
+          <w:rFonts w:ascii="Times New Roman" w:hAnsi="Times New Roman" w:cs="Times New Roman"/>
+          <w:highlight w:val="yellow"/>
+        </w:rPr>
+        <w:t>C / ^ D E F</w:t>
+      </w:r>
+      <w:r>
+        <w:rPr>
+          <w:rFonts w:ascii="Times New Roman" w:hAnsi="Times New Roman" w:cs="Times New Roman"/>
+        </w:rPr>
+        <w:t xml:space="preserve"> + </w:t>
+      </w:r>
+      <w:r>
+        <w:rPr>
+          <w:rFonts w:ascii="Times New Roman" w:hAnsi="Times New Roman" w:cs="Times New Roman"/>
+          <w:highlight w:val="yellow"/>
+        </w:rPr>
+        <w:t>* G H</w:t>
+      </w:r>
+      <w:r>
+        <w:rPr>
+          <w:rFonts w:ascii="Times New Roman" w:hAnsi="Times New Roman" w:cs="Times New Roman"/>
+        </w:rPr>
+        <w:t xml:space="preserve"> ) – I</w:t>
+      </w:r>
+    </w:p>
+    <w:p>
+      <w:pPr>
+        <w:rPr>
+          <w:rFonts w:ascii="Times New Roman" w:hAnsi="Times New Roman" w:cs="Times New Roman"/>
+        </w:rPr>
+      </w:pPr>
+      <w:r>
+        <w:rPr>
+          <w:rFonts w:ascii="Times New Roman" w:hAnsi="Times New Roman" w:cs="Times New Roman"/>
+        </w:rPr>
+        <w:t xml:space="preserve">A + B * </w:t>
+      </w:r>
+      <w:r>
+        <w:rPr>
+          <w:rFonts w:ascii="Times New Roman" w:hAnsi="Times New Roman" w:cs="Times New Roman"/>
+          <w:highlight w:val="yellow"/>
+        </w:rPr>
+        <w:t>(</w:t>
+      </w:r>
+      <w:r>
+        <w:rPr>
+          <w:rFonts w:ascii="Times New Roman" w:hAnsi="Times New Roman" w:cs="Times New Roman"/>
+          <w:highlight w:val="yellow"/>
+        </w:rPr>
+        <w:t>+</w:t>
+      </w:r>
+      <w:r>
+        <w:rPr>
+          <w:rFonts w:ascii="Times New Roman" w:hAnsi="Times New Roman" w:cs="Times New Roman"/>
+          <w:highlight w:val="yellow"/>
+        </w:rPr>
+        <w:t xml:space="preserve"> - C / ^ D E F * G H</w:t>
+      </w:r>
+      <w:r>
+        <w:rPr>
+          <w:rFonts w:ascii="Times New Roman" w:hAnsi="Times New Roman" w:cs="Times New Roman"/>
+        </w:rPr>
+        <w:t xml:space="preserve"> ) – I</w:t>
+      </w:r>
+    </w:p>
+    <w:p>
+      <w:pPr>
+        <w:rPr>
+          <w:rFonts w:ascii="Times New Roman" w:hAnsi="Times New Roman" w:cs="Times New Roman"/>
+        </w:rPr>
+      </w:pPr>
+      <w:r>
+        <w:rPr>
+          <w:rFonts w:ascii="Times New Roman" w:hAnsi="Times New Roman" w:cs="Times New Roman"/>
+        </w:rPr>
+        <w:t xml:space="preserve">A + </w:t>
+      </w:r>
+      <w:r>
+        <w:rPr>
+          <w:rFonts w:ascii="Times New Roman" w:hAnsi="Times New Roman" w:cs="Times New Roman"/>
+          <w:highlight w:val="yellow"/>
+        </w:rPr>
+        <w:t>*</w:t>
+      </w:r>
+      <w:r>
+        <w:rPr>
+          <w:rFonts w:ascii="Times New Roman" w:hAnsi="Times New Roman" w:cs="Times New Roman"/>
+          <w:highlight w:val="yellow"/>
+        </w:rPr>
+        <w:t xml:space="preserve"> B</w:t>
+      </w:r>
+      <w:r>
+        <w:rPr>
+          <w:rFonts w:ascii="Times New Roman" w:hAnsi="Times New Roman" w:cs="Times New Roman"/>
+          <w:highlight w:val="yellow"/>
+        </w:rPr>
+        <w:t xml:space="preserve"> (+ - C / ^ D E F * G H )</w:t>
+      </w:r>
+      <w:r>
+        <w:rPr>
+          <w:rFonts w:ascii="Times New Roman" w:hAnsi="Times New Roman" w:cs="Times New Roman"/>
+        </w:rPr>
+        <w:t xml:space="preserve"> – I</w:t>
+      </w:r>
+    </w:p>
+    <w:p>
+      <w:pPr>
+        <w:rPr>
+          <w:rFonts w:ascii="Times New Roman" w:hAnsi="Times New Roman" w:cs="Times New Roman"/>
+        </w:rPr>
+      </w:pPr>
+      <w:r>
+        <w:rPr>
+          <w:rFonts w:ascii="Times New Roman" w:hAnsi="Times New Roman" w:cs="Times New Roman"/>
+          <w:highlight w:val="yellow"/>
+        </w:rPr>
+        <w:t xml:space="preserve">+ A </w:t>
+      </w:r>
+      <w:r>
+        <w:rPr>
+          <w:rFonts w:ascii="Times New Roman" w:hAnsi="Times New Roman" w:cs="Times New Roman"/>
+          <w:highlight w:val="yellow"/>
+        </w:rPr>
+        <w:t>* B (+ - C / ^ D E F * G H )</w:t>
+      </w:r>
+      <w:r>
+        <w:rPr>
+          <w:rFonts w:ascii="Times New Roman" w:hAnsi="Times New Roman" w:cs="Times New Roman"/>
+        </w:rPr>
+        <w:t xml:space="preserve"> – I</w:t>
+      </w:r>
+    </w:p>
+    <w:p>
+      <w:pPr>
+        <w:rPr>
+          <w:rFonts w:ascii="Times New Roman" w:hAnsi="Times New Roman" w:cs="Times New Roman"/>
+        </w:rPr>
+      </w:pPr>
+      <w:r>
+        <w:rPr>
+          <w:rFonts w:ascii="Times New Roman" w:hAnsi="Times New Roman" w:cs="Times New Roman"/>
+        </w:rPr>
+        <w:t xml:space="preserve">- </w:t>
+      </w:r>
+      <w:r>
+        <w:rPr>
+          <w:rFonts w:ascii="Times New Roman" w:hAnsi="Times New Roman" w:cs="Times New Roman"/>
+        </w:rPr>
+        <w:t xml:space="preserve">+ A * B + - C / ^ D E F * G H </w:t>
+      </w:r>
+      <w:r>
+        <w:rPr>
+          <w:rFonts w:ascii="Times New Roman" w:hAnsi="Times New Roman" w:cs="Times New Roman"/>
+        </w:rPr>
+        <w:t xml:space="preserve"> I</w:t>
       </w:r>
     </w:p>
     <w:sectPr>

</xml_diff>